<commit_message>
ft: merge requests table with statements and remove it
</commit_message>
<xml_diff>
--- a/public/wtf.docx
+++ b/public/wtf.docx
@@ -651,7 +651,7 @@
                 <w:color w:val="000000"/>
                 <w:shd w:fill="auto" w:val="clear"/>
               </w:rPr>
-              <w:t>ЗАКАЗ-НАРЯД   № 9c011554-8405-4aef-ac73-7e85f4871db3</w:t>
+              <w:t>ЗАКАЗ-НАРЯД   № 9c047e2c-05ab-4eea-8a33-c2ca47166ead</w:t>
             </w:r>
             <w:r>
               <w:rPr>
@@ -684,7 +684,7 @@
                 <w:color w:val="000000"/>
                 <w:shd w:fill="auto" w:val="clear"/>
               </w:rPr>
-              <w:t>от  2024-05-09 19:57:47</w:t>
+              <w:t>от  2024-05-11 12:38:26</w:t>
             </w:r>
           </w:p>
         </w:tc>
@@ -1546,7 +1546,7 @@
                 <w:szCs w:val="16"/>
                 <w:shd w:fill="auto" w:val="clear"/>
               </w:rPr>
-              <w:t xml:space="preserve"> Все сломалось((</w:t>
+              <w:t xml:space="preserve"> aaaaaaaaaaaaaaaaaaaaaaaaaaaaaaaaaaaaaaaaaaaaaaaaaaaaaaaaaaaa</w:t>
             </w:r>
           </w:p>
         </w:tc>
@@ -1854,7 +1854,7 @@
                 <w:szCs w:val="16"/>
                 <w:shd w:fill="auto" w:val="clear"/>
               </w:rPr>
-              <w:t>13</w:t>
+              <w:t>11</w:t>
             </w:r>
           </w:p>
         </w:tc>
@@ -1884,7 +1884,7 @@
                 <w:szCs w:val="16"/>
                 <w:shd w:fill="auto" w:val="clear"/>
               </w:rPr>
-              <w:t>Замена аккумулятора</w:t>
+              <w:t>Диагностика двигателя</w:t>
             </w:r>
           </w:p>
         </w:tc>
@@ -1943,7 +1943,300 @@
                 <w:szCs w:val="16"/>
                 <w:shd w:fill="auto" w:val="clear"/>
               </w:rPr>
-              <w:t>7000</w:t>
+              <w:t>5000</w:t>
+            </w:r>
+          </w:p>
+        </w:tc>
+      </w:tr>
+      <w:tr>
+        <w:trPr>
+          <w:trHeight w:val="290" w:hRule="exact"/>
+        </w:trPr>
+        <w:tc>
+          <w:tcPr>
+            <w:tcW w:w="9111" w:type="dxa"/>
+            <w:gridSpan w:val="16"/>
+            <w:tcBorders>
+              <w:top w:val="single" w:sz="8" w:space="0" w:color="000000"/>
+              <w:left w:val="single" w:sz="8" w:space="0" w:color="000000"/>
+              <w:bottom w:val="single" w:sz="8" w:space="0" w:color="000000"/>
+              <w:right w:val="single" w:sz="8" w:space="0" w:color="000000"/>
+            </w:tcBorders>
+          </w:tcPr>
+          <w:p>
+            <w:pPr>
+              <w:pStyle w:val="Normal"/>
+              <w:widowControl w:val="false"/>
+              <w:spacing w:lineRule="exact" w:line="199" w:before="29" w:after="0"/>
+              <w:ind w:left="30" w:hanging="0"/>
+              <w:jc w:val="left"/>
+              <w:rPr/>
+            </w:pPr>
+            <w:r>
+              <w:rPr>
+                <w:rFonts w:cs="Arial" w:ascii="Arial" w:hAnsi="Arial"/>
+                <w:b/>
+                <w:bCs/>
+                <w:color w:val="000000"/>
+                <w:sz w:val="18"/>
+                <w:szCs w:val="18"/>
+                <w:shd w:fill="auto" w:val="clear"/>
+              </w:rPr>
+              <w:t>Итого:</w:t>
+            </w:r>
+          </w:p>
+        </w:tc>
+        <w:tc>
+          <w:tcPr>
+            <w:tcW w:w="1904" w:type="dxa"/>
+            <w:tcBorders>
+              <w:top w:val="single" w:sz="8" w:space="0" w:color="000000"/>
+              <w:bottom w:val="single" w:sz="8" w:space="0" w:color="000000"/>
+              <w:right w:val="single" w:sz="8" w:space="0" w:color="000000"/>
+            </w:tcBorders>
+          </w:tcPr>
+          <w:p>
+            <w:pPr>
+              <w:pStyle w:val="Normal"/>
+              <w:widowControl w:val="false"/>
+              <w:spacing w:lineRule="exact" w:line="185" w:before="29" w:after="0"/>
+              <w:ind w:left="30" w:hanging="0"/>
+              <w:jc w:val="left"/>
+              <w:rPr/>
+            </w:pPr>
+            <w:r>
+              <w:rPr>
+                <w:rFonts w:cs="Arial" w:ascii="Arial" w:hAnsi="Arial"/>
+                <w:color w:val="000000"/>
+                <w:sz w:val="16"/>
+                <w:szCs w:val="16"/>
+                <w:shd w:fill="auto" w:val="clear"/>
+              </w:rPr>
+              <w:t>5000</w:t>
+            </w:r>
+          </w:p>
+        </w:tc>
+      </w:tr>
+      <w:tr>
+        <w:trPr>
+          <w:trHeight w:val="290" w:hRule="exact"/>
+        </w:trPr>
+        <w:tc>
+          <w:tcPr>
+            <w:tcW w:w="11015" w:type="dxa"/>
+            <w:gridSpan w:val="17"/>
+            <w:tcBorders/>
+            <w:vAlign w:val="center"/>
+          </w:tcPr>
+          <w:p>
+            <w:pPr>
+              <w:pStyle w:val="Normal"/>
+              <w:widowControl w:val="false"/>
+              <w:spacing w:lineRule="exact" w:line="199" w:before="29" w:after="0"/>
+              <w:ind w:left="30" w:hanging="0"/>
+              <w:jc w:val="left"/>
+              <w:rPr/>
+            </w:pPr>
+            <w:r>
+              <w:rPr>
+                <w:rFonts w:cs="Arial" w:ascii="Arial" w:hAnsi="Arial"/>
+                <w:b/>
+                <w:bCs/>
+                <w:i/>
+                <w:iCs/>
+                <w:color w:val="000000"/>
+                <w:sz w:val="18"/>
+                <w:szCs w:val="18"/>
+                <w:shd w:fill="auto" w:val="clear"/>
+              </w:rPr>
+              <w:t>Используемые запасные части (материалы), оплачиваемые заказчиком:</w:t>
+            </w:r>
+          </w:p>
+        </w:tc>
+      </w:tr>
+      <w:tr>
+        <w:trPr>
+          <w:trHeight w:val="594" w:hRule="exact"/>
+        </w:trPr>
+        <w:tc>
+          <w:tcPr>
+            <w:tcW w:w="360" w:type="dxa"/>
+            <w:tcBorders>
+              <w:top w:val="single" w:sz="8" w:space="0" w:color="000000"/>
+              <w:left w:val="single" w:sz="8" w:space="0" w:color="000000"/>
+              <w:bottom w:val="single" w:sz="8" w:space="0" w:color="000000"/>
+              <w:right w:val="single" w:sz="8" w:space="0" w:color="000000"/>
+            </w:tcBorders>
+            <w:vAlign w:val="center"/>
+          </w:tcPr>
+          <w:p>
+            <w:pPr>
+              <w:pStyle w:val="Normal"/>
+              <w:widowControl w:val="false"/>
+              <w:spacing w:lineRule="exact" w:line="185" w:before="29" w:after="0"/>
+              <w:ind w:left="15" w:hanging="0"/>
+              <w:jc w:val="left"/>
+              <w:rPr/>
+            </w:pPr>
+            <w:r>
+              <w:rPr>
+                <w:rFonts w:cs="Arial" w:ascii="Arial" w:hAnsi="Arial"/>
+                <w:color w:val="000000"/>
+                <w:sz w:val="16"/>
+                <w:szCs w:val="16"/>
+                <w:shd w:fill="auto" w:val="clear"/>
+              </w:rPr>
+              <w:t xml:space="preserve">№ </w:t>
+            </w:r>
+            <w:r>
+              <w:rPr>
+                <w:rFonts w:cs="Arial" w:ascii="Arial" w:hAnsi="Arial"/>
+                <w:color w:val="000000"/>
+                <w:sz w:val="16"/>
+                <w:szCs w:val="16"/>
+                <w:shd w:fill="auto" w:val="clear"/>
+              </w:rPr>
+              <w:t>пп</w:t>
+            </w:r>
+          </w:p>
+        </w:tc>
+        <w:tc>
+          <w:tcPr>
+            <w:tcW w:w="1890" w:type="dxa"/>
+            <w:gridSpan w:val="3"/>
+            <w:tcBorders>
+              <w:top w:val="single" w:sz="8" w:space="0" w:color="000000"/>
+              <w:bottom w:val="single" w:sz="8" w:space="0" w:color="000000"/>
+              <w:right w:val="single" w:sz="8" w:space="0" w:color="000000"/>
+            </w:tcBorders>
+            <w:vAlign w:val="center"/>
+          </w:tcPr>
+          <w:p>
+            <w:pPr>
+              <w:pStyle w:val="Normal"/>
+              <w:widowControl w:val="false"/>
+              <w:spacing w:lineRule="exact" w:line="185" w:before="29" w:after="0"/>
+              <w:ind w:left="15" w:hanging="0"/>
+              <w:jc w:val="left"/>
+              <w:rPr/>
+            </w:pPr>
+            <w:r>
+              <w:rPr>
+                <w:rFonts w:cs="Arial" w:ascii="Arial" w:hAnsi="Arial"/>
+                <w:color w:val="000000"/>
+                <w:sz w:val="16"/>
+                <w:szCs w:val="16"/>
+                <w:shd w:fill="auto" w:val="clear"/>
+              </w:rPr>
+              <w:t>Артикул запчасти (материала)</w:t>
+            </w:r>
+          </w:p>
+        </w:tc>
+        <w:tc>
+          <w:tcPr>
+            <w:tcW w:w="5418" w:type="dxa"/>
+            <w:gridSpan w:val="9"/>
+            <w:tcBorders>
+              <w:top w:val="single" w:sz="8" w:space="0" w:color="000000"/>
+              <w:bottom w:val="single" w:sz="8" w:space="0" w:color="000000"/>
+              <w:right w:val="single" w:sz="8" w:space="0" w:color="000000"/>
+            </w:tcBorders>
+            <w:vAlign w:val="center"/>
+          </w:tcPr>
+          <w:p>
+            <w:pPr>
+              <w:pStyle w:val="Normal"/>
+              <w:widowControl w:val="false"/>
+              <w:spacing w:lineRule="exact" w:line="185" w:before="29" w:after="0"/>
+              <w:ind w:left="15" w:hanging="0"/>
+              <w:jc w:val="left"/>
+              <w:rPr/>
+            </w:pPr>
+            <w:r>
+              <w:rPr>
+                <w:rFonts w:cs="Arial" w:ascii="Arial" w:hAnsi="Arial"/>
+                <w:color w:val="000000"/>
+                <w:sz w:val="16"/>
+                <w:szCs w:val="16"/>
+                <w:shd w:fill="auto" w:val="clear"/>
+              </w:rPr>
+              <w:t>Наименование запчасти (материала)</w:t>
+            </w:r>
+          </w:p>
+        </w:tc>
+        <w:tc>
+          <w:tcPr>
+            <w:tcW w:w="1443" w:type="dxa"/>
+            <w:gridSpan w:val="3"/>
+            <w:tcBorders>
+              <w:top w:val="single" w:sz="8" w:space="0" w:color="000000"/>
+              <w:bottom w:val="single" w:sz="8" w:space="0" w:color="000000"/>
+              <w:right w:val="single" w:sz="8" w:space="0" w:color="000000"/>
+            </w:tcBorders>
+            <w:vAlign w:val="center"/>
+          </w:tcPr>
+          <w:p>
+            <w:pPr>
+              <w:pStyle w:val="Normal"/>
+              <w:widowControl w:val="false"/>
+              <w:spacing w:lineRule="exact" w:line="185" w:before="29" w:after="0"/>
+              <w:ind w:left="15" w:hanging="0"/>
+              <w:jc w:val="left"/>
+              <w:rPr/>
+            </w:pPr>
+            <w:r>
+              <w:rPr/>
+            </w:r>
+          </w:p>
+          <w:p>
+            <w:pPr>
+              <w:pStyle w:val="Normal"/>
+              <w:widowControl w:val="false"/>
+              <w:spacing w:lineRule="exact" w:line="185" w:before="29" w:after="0"/>
+              <w:ind w:left="15" w:hanging="0"/>
+              <w:jc w:val="left"/>
+              <w:rPr/>
+            </w:pPr>
+            <w:r>
+              <w:rPr>
+                <w:rFonts w:cs="Arial" w:ascii="Arial" w:hAnsi="Arial"/>
+                <w:color w:val="000000"/>
+                <w:sz w:val="16"/>
+                <w:szCs w:val="16"/>
+                <w:shd w:fill="auto" w:val="clear"/>
+              </w:rPr>
+              <w:t>Кол-во</w:t>
+            </w:r>
+          </w:p>
+        </w:tc>
+        <w:tc>
+          <w:tcPr>
+            <w:tcW w:w="1904" w:type="dxa"/>
+            <w:tcBorders>
+              <w:top w:val="single" w:sz="8" w:space="0" w:color="000000"/>
+              <w:bottom w:val="single" w:sz="8" w:space="0" w:color="000000"/>
+              <w:right w:val="single" w:sz="8" w:space="0" w:color="000000"/>
+            </w:tcBorders>
+            <w:vAlign w:val="center"/>
+          </w:tcPr>
+          <w:p>
+            <w:pPr>
+              <w:pStyle w:val="Normal"/>
+              <w:widowControl w:val="false"/>
+              <w:spacing w:lineRule="exact" w:line="185" w:before="29" w:after="0"/>
+              <w:ind w:left="30" w:hanging="0"/>
+              <w:jc w:val="left"/>
+              <w:rPr/>
+            </w:pPr>
+            <w:r>
+              <w:rPr>
+                <w:rFonts w:cs="Arial" w:ascii="Arial" w:hAnsi="Arial"/>
+                <w:color w:val="000000"/>
+                <w:sz w:val="16"/>
+                <w:szCs w:val="16"/>
+                <w:shd w:fill="auto" w:val="clear"/>
+              </w:rPr>
+              <w:t>Сумма, без НДС</w:t>
             </w:r>
           </w:p>
         </w:tc>
@@ -1978,7 +2271,7 @@
                 <w:szCs w:val="16"/>
                 <w:shd w:fill="auto" w:val="clear"/>
               </w:rPr>
-              <w:t>2</w:t>
+              <w:t>1</w:t>
             </w:r>
           </w:p>
         </w:tc>
@@ -2015,7 +2308,7 @@
                 <w:szCs w:val="16"/>
                 <w:shd w:fill="auto" w:val="clear"/>
               </w:rPr>
-              <w:t>11</w:t>
+              <w:t>13</w:t>
             </w:r>
           </w:p>
         </w:tc>
@@ -2045,7 +2338,7 @@
                 <w:szCs w:val="16"/>
                 <w:shd w:fill="auto" w:val="clear"/>
               </w:rPr>
-              <w:t>Диагностика двигателя</w:t>
+              <w:t>Тормозные колодки (задние)</w:t>
             </w:r>
           </w:p>
         </w:tc>
@@ -2075,7 +2368,7 @@
                 <w:szCs w:val="16"/>
                 <w:shd w:fill="auto" w:val="clear"/>
               </w:rPr>
-              <w:t>3</w:t>
+              <w:t>2</w:t>
             </w:r>
           </w:p>
         </w:tc>
@@ -2104,7 +2397,7 @@
                 <w:szCs w:val="16"/>
                 <w:shd w:fill="auto" w:val="clear"/>
               </w:rPr>
-              <w:t>5000</w:t>
+              <w:t>2000</w:t>
             </w:r>
           </w:p>
         </w:tc>
@@ -2118,7 +2411,6 @@
             <w:tcW w:w="9111" w:type="dxa"/>
             <w:gridSpan w:val="16"/>
             <w:tcBorders>
-              <w:top w:val="single" w:sz="8" w:space="0" w:color="000000"/>
               <w:left w:val="single" w:sz="8" w:space="0" w:color="000000"/>
               <w:bottom w:val="single" w:sz="8" w:space="0" w:color="000000"/>
               <w:right w:val="single" w:sz="8" w:space="0" w:color="000000"/>
@@ -2151,7 +2443,6 @@
           <w:tcPr>
             <w:tcW w:w="1904" w:type="dxa"/>
             <w:tcBorders>
-              <w:top w:val="single" w:sz="8" w:space="0" w:color="000000"/>
               <w:bottom w:val="single" w:sz="8" w:space="0" w:color="000000"/>
               <w:right w:val="single" w:sz="8" w:space="0" w:color="000000"/>
             </w:tcBorders>
@@ -2173,7 +2464,44 @@
                 <w:szCs w:val="16"/>
                 <w:shd w:fill="auto" w:val="clear"/>
               </w:rPr>
-              <w:t>22000</w:t>
+              <w:t>4000</w:t>
+            </w:r>
+          </w:p>
+        </w:tc>
+      </w:tr>
+      <w:tr>
+        <w:trPr>
+          <w:trHeight w:val="174" w:hRule="exact"/>
+        </w:trPr>
+        <w:tc>
+          <w:tcPr>
+            <w:tcW w:w="11015" w:type="dxa"/>
+            <w:gridSpan w:val="17"/>
+            <w:tcBorders/>
+          </w:tcPr>
+          <w:p>
+            <w:pPr>
+              <w:pStyle w:val="Normal"/>
+              <w:widowControl w:val="false"/>
+              <w:spacing w:lineRule="exact" w:line="185" w:before="29" w:after="0"/>
+              <w:ind w:left="30" w:hanging="0"/>
+              <w:rPr>
+                <w:rFonts w:ascii="Tahoma" w:hAnsi="Tahoma" w:cs="Tahoma"/>
+                <w:color w:val="auto"/>
+                <w:sz w:val="11"/>
+                <w:szCs w:val="11"/>
+                <w:highlight w:val="none"/>
+                <w:shd w:fill="auto" w:val="clear"/>
+              </w:rPr>
+            </w:pPr>
+            <w:r>
+              <w:rPr>
+                <w:rFonts w:cs="Tahoma" w:ascii="Tahoma" w:hAnsi="Tahoma"/>
+                <w:color w:val="000000"/>
+                <w:sz w:val="11"/>
+                <w:szCs w:val="11"/>
+                <w:shd w:fill="auto" w:val="clear"/>
+              </w:rPr>
             </w:r>
           </w:p>
         </w:tc>
@@ -2184,817 +2512,6 @@
         </w:trPr>
         <w:tc>
           <w:tcPr>
-            <w:tcW w:w="11015" w:type="dxa"/>
-            <w:gridSpan w:val="17"/>
-            <w:tcBorders/>
-            <w:vAlign w:val="center"/>
-          </w:tcPr>
-          <w:p>
-            <w:pPr>
-              <w:pStyle w:val="Normal"/>
-              <w:widowControl w:val="false"/>
-              <w:spacing w:lineRule="exact" w:line="199" w:before="29" w:after="0"/>
-              <w:ind w:left="30" w:hanging="0"/>
-              <w:jc w:val="left"/>
-              <w:rPr/>
-            </w:pPr>
-            <w:r>
-              <w:rPr>
-                <w:rFonts w:cs="Arial" w:ascii="Arial" w:hAnsi="Arial"/>
-                <w:b/>
-                <w:bCs/>
-                <w:i/>
-                <w:iCs/>
-                <w:color w:val="000000"/>
-                <w:sz w:val="18"/>
-                <w:szCs w:val="18"/>
-                <w:shd w:fill="auto" w:val="clear"/>
-              </w:rPr>
-              <w:t>Используемые запасные части (материалы), оплачиваемые заказчиком:</w:t>
-            </w:r>
-          </w:p>
-        </w:tc>
-      </w:tr>
-      <w:tr>
-        <w:trPr>
-          <w:trHeight w:val="594" w:hRule="exact"/>
-        </w:trPr>
-        <w:tc>
-          <w:tcPr>
-            <w:tcW w:w="360" w:type="dxa"/>
-            <w:tcBorders>
-              <w:top w:val="single" w:sz="8" w:space="0" w:color="000000"/>
-              <w:left w:val="single" w:sz="8" w:space="0" w:color="000000"/>
-              <w:bottom w:val="single" w:sz="8" w:space="0" w:color="000000"/>
-              <w:right w:val="single" w:sz="8" w:space="0" w:color="000000"/>
-            </w:tcBorders>
-            <w:vAlign w:val="center"/>
-          </w:tcPr>
-          <w:p>
-            <w:pPr>
-              <w:pStyle w:val="Normal"/>
-              <w:widowControl w:val="false"/>
-              <w:spacing w:lineRule="exact" w:line="185" w:before="29" w:after="0"/>
-              <w:ind w:left="15" w:hanging="0"/>
-              <w:jc w:val="left"/>
-              <w:rPr/>
-            </w:pPr>
-            <w:r>
-              <w:rPr>
-                <w:rFonts w:cs="Arial" w:ascii="Arial" w:hAnsi="Arial"/>
-                <w:color w:val="000000"/>
-                <w:sz w:val="16"/>
-                <w:szCs w:val="16"/>
-                <w:shd w:fill="auto" w:val="clear"/>
-              </w:rPr>
-              <w:t xml:space="preserve">№ </w:t>
-            </w:r>
-            <w:r>
-              <w:rPr>
-                <w:rFonts w:cs="Arial" w:ascii="Arial" w:hAnsi="Arial"/>
-                <w:color w:val="000000"/>
-                <w:sz w:val="16"/>
-                <w:szCs w:val="16"/>
-                <w:shd w:fill="auto" w:val="clear"/>
-              </w:rPr>
-              <w:t>пп</w:t>
-            </w:r>
-          </w:p>
-        </w:tc>
-        <w:tc>
-          <w:tcPr>
-            <w:tcW w:w="1890" w:type="dxa"/>
-            <w:gridSpan w:val="3"/>
-            <w:tcBorders>
-              <w:top w:val="single" w:sz="8" w:space="0" w:color="000000"/>
-              <w:bottom w:val="single" w:sz="8" w:space="0" w:color="000000"/>
-              <w:right w:val="single" w:sz="8" w:space="0" w:color="000000"/>
-            </w:tcBorders>
-            <w:vAlign w:val="center"/>
-          </w:tcPr>
-          <w:p>
-            <w:pPr>
-              <w:pStyle w:val="Normal"/>
-              <w:widowControl w:val="false"/>
-              <w:spacing w:lineRule="exact" w:line="185" w:before="29" w:after="0"/>
-              <w:ind w:left="15" w:hanging="0"/>
-              <w:jc w:val="left"/>
-              <w:rPr/>
-            </w:pPr>
-            <w:r>
-              <w:rPr>
-                <w:rFonts w:cs="Arial" w:ascii="Arial" w:hAnsi="Arial"/>
-                <w:color w:val="000000"/>
-                <w:sz w:val="16"/>
-                <w:szCs w:val="16"/>
-                <w:shd w:fill="auto" w:val="clear"/>
-              </w:rPr>
-              <w:t>Артикул запчасти (материала)</w:t>
-            </w:r>
-          </w:p>
-        </w:tc>
-        <w:tc>
-          <w:tcPr>
-            <w:tcW w:w="5418" w:type="dxa"/>
-            <w:gridSpan w:val="9"/>
-            <w:tcBorders>
-              <w:top w:val="single" w:sz="8" w:space="0" w:color="000000"/>
-              <w:bottom w:val="single" w:sz="8" w:space="0" w:color="000000"/>
-              <w:right w:val="single" w:sz="8" w:space="0" w:color="000000"/>
-            </w:tcBorders>
-            <w:vAlign w:val="center"/>
-          </w:tcPr>
-          <w:p>
-            <w:pPr>
-              <w:pStyle w:val="Normal"/>
-              <w:widowControl w:val="false"/>
-              <w:spacing w:lineRule="exact" w:line="185" w:before="29" w:after="0"/>
-              <w:ind w:left="15" w:hanging="0"/>
-              <w:jc w:val="left"/>
-              <w:rPr/>
-            </w:pPr>
-            <w:r>
-              <w:rPr>
-                <w:rFonts w:cs="Arial" w:ascii="Arial" w:hAnsi="Arial"/>
-                <w:color w:val="000000"/>
-                <w:sz w:val="16"/>
-                <w:szCs w:val="16"/>
-                <w:shd w:fill="auto" w:val="clear"/>
-              </w:rPr>
-              <w:t>Наименование запчасти (материала)</w:t>
-            </w:r>
-          </w:p>
-        </w:tc>
-        <w:tc>
-          <w:tcPr>
-            <w:tcW w:w="1443" w:type="dxa"/>
-            <w:gridSpan w:val="3"/>
-            <w:tcBorders>
-              <w:top w:val="single" w:sz="8" w:space="0" w:color="000000"/>
-              <w:bottom w:val="single" w:sz="8" w:space="0" w:color="000000"/>
-              <w:right w:val="single" w:sz="8" w:space="0" w:color="000000"/>
-            </w:tcBorders>
-            <w:vAlign w:val="center"/>
-          </w:tcPr>
-          <w:p>
-            <w:pPr>
-              <w:pStyle w:val="Normal"/>
-              <w:widowControl w:val="false"/>
-              <w:spacing w:lineRule="exact" w:line="185" w:before="29" w:after="0"/>
-              <w:ind w:left="15" w:hanging="0"/>
-              <w:jc w:val="left"/>
-              <w:rPr/>
-            </w:pPr>
-            <w:r>
-              <w:rPr/>
-            </w:r>
-          </w:p>
-          <w:p>
-            <w:pPr>
-              <w:pStyle w:val="Normal"/>
-              <w:widowControl w:val="false"/>
-              <w:spacing w:lineRule="exact" w:line="185" w:before="29" w:after="0"/>
-              <w:ind w:left="15" w:hanging="0"/>
-              <w:jc w:val="left"/>
-              <w:rPr/>
-            </w:pPr>
-            <w:r>
-              <w:rPr>
-                <w:rFonts w:cs="Arial" w:ascii="Arial" w:hAnsi="Arial"/>
-                <w:color w:val="000000"/>
-                <w:sz w:val="16"/>
-                <w:szCs w:val="16"/>
-                <w:shd w:fill="auto" w:val="clear"/>
-              </w:rPr>
-              <w:t>Кол-во</w:t>
-            </w:r>
-          </w:p>
-        </w:tc>
-        <w:tc>
-          <w:tcPr>
-            <w:tcW w:w="1904" w:type="dxa"/>
-            <w:tcBorders>
-              <w:top w:val="single" w:sz="8" w:space="0" w:color="000000"/>
-              <w:bottom w:val="single" w:sz="8" w:space="0" w:color="000000"/>
-              <w:right w:val="single" w:sz="8" w:space="0" w:color="000000"/>
-            </w:tcBorders>
-            <w:vAlign w:val="center"/>
-          </w:tcPr>
-          <w:p>
-            <w:pPr>
-              <w:pStyle w:val="Normal"/>
-              <w:widowControl w:val="false"/>
-              <w:spacing w:lineRule="exact" w:line="185" w:before="29" w:after="0"/>
-              <w:ind w:left="30" w:hanging="0"/>
-              <w:jc w:val="left"/>
-              <w:rPr/>
-            </w:pPr>
-            <w:r>
-              <w:rPr>
-                <w:rFonts w:cs="Arial" w:ascii="Arial" w:hAnsi="Arial"/>
-                <w:color w:val="000000"/>
-                <w:sz w:val="16"/>
-                <w:szCs w:val="16"/>
-                <w:shd w:fill="auto" w:val="clear"/>
-              </w:rPr>
-              <w:t>Сумма, без НДС</w:t>
-            </w:r>
-          </w:p>
-        </w:tc>
-      </w:tr>
-      <w:tr>
-        <w:trPr>
-          <w:trHeight w:val="232" w:hRule="exact"/>
-        </w:trPr>
-        <w:tc>
-          <w:tcPr>
-            <w:tcW w:w="360" w:type="dxa"/>
-            <w:tcBorders>
-              <w:left w:val="single" w:sz="8" w:space="0" w:color="000000"/>
-              <w:bottom w:val="single" w:sz="8" w:space="0" w:color="000000"/>
-              <w:right w:val="single" w:sz="8" w:space="0" w:color="000000"/>
-            </w:tcBorders>
-          </w:tcPr>
-          <w:p>
-            <w:pPr>
-              <w:pStyle w:val="Normal"/>
-              <w:widowControl w:val="false"/>
-              <w:spacing w:lineRule="exact" w:line="185" w:before="29" w:after="0"/>
-              <w:ind w:right="57" w:hanging="0"/>
-              <w:jc w:val="left"/>
-              <w:rPr/>
-            </w:pPr>
-            <w:r>
-              <w:rPr>
-                <w:rFonts w:cs="Arial" w:ascii="Arial" w:hAnsi="Arial"/>
-                <w:color w:val="000000"/>
-                <w:sz w:val="16"/>
-                <w:szCs w:val="16"/>
-                <w:shd w:fill="auto" w:val="clear"/>
-              </w:rPr>
-              <w:t>1</w:t>
-            </w:r>
-          </w:p>
-        </w:tc>
-        <w:tc>
-          <w:tcPr>
-            <w:tcW w:w="1890" w:type="dxa"/>
-            <w:gridSpan w:val="3"/>
-            <w:tcBorders>
-              <w:bottom w:val="single" w:sz="8" w:space="0" w:color="000000"/>
-              <w:right w:val="single" w:sz="8" w:space="0" w:color="000000"/>
-            </w:tcBorders>
-          </w:tcPr>
-          <w:p>
-            <w:pPr>
-              <w:pStyle w:val="Normal"/>
-              <w:widowControl w:val="false"/>
-              <w:spacing w:lineRule="exact" w:line="185" w:before="29" w:after="0"/>
-              <w:ind w:left="30" w:hanging="0"/>
-              <w:jc w:val="left"/>
-              <w:rPr>
-                <w:rFonts w:ascii="Arial" w:hAnsi="Arial" w:cs="Arial"/>
-                <w:color w:val="auto"/>
-                <w:sz w:val="16"/>
-                <w:szCs w:val="16"/>
-                <w:highlight w:val="none"/>
-                <w:shd w:fill="auto" w:val="clear"/>
-              </w:rPr>
-            </w:pPr>
-            <w:r>
-              <w:rPr>
-                <w:rFonts w:cs="Arial" w:ascii="Arial" w:hAnsi="Arial"/>
-                <w:color w:val="000000"/>
-                <w:sz w:val="16"/>
-                <w:szCs w:val="16"/>
-                <w:shd w:fill="auto" w:val="clear"/>
-              </w:rPr>
-              <w:t>10</w:t>
-            </w:r>
-          </w:p>
-        </w:tc>
-        <w:tc>
-          <w:tcPr>
-            <w:tcW w:w="5418" w:type="dxa"/>
-            <w:gridSpan w:val="9"/>
-            <w:tcBorders>
-              <w:bottom w:val="single" w:sz="8" w:space="0" w:color="000000"/>
-              <w:right w:val="single" w:sz="8" w:space="0" w:color="000000"/>
-            </w:tcBorders>
-          </w:tcPr>
-          <w:p>
-            <w:pPr>
-              <w:pStyle w:val="Normal"/>
-              <w:widowControl w:val="false"/>
-              <w:spacing w:lineRule="exact" w:line="185" w:before="29" w:after="0"/>
-              <w:ind w:left="30" w:hanging="0"/>
-              <w:jc w:val="left"/>
-              <w:rPr/>
-            </w:pPr>
-            <w:r>
-              <w:rPr>
-                <w:rFonts w:cs="Arial" w:ascii="Arial" w:hAnsi="Arial"/>
-                <w:color w:val="000000"/>
-                <w:sz w:val="16"/>
-                <w:szCs w:val="16"/>
-                <w:shd w:fill="auto" w:val="clear"/>
-              </w:rPr>
-              <w:t>Присадка в охлаждающую жидкость</w:t>
-            </w:r>
-          </w:p>
-        </w:tc>
-        <w:tc>
-          <w:tcPr>
-            <w:tcW w:w="1443" w:type="dxa"/>
-            <w:gridSpan w:val="3"/>
-            <w:tcBorders>
-              <w:bottom w:val="single" w:sz="8" w:space="0" w:color="000000"/>
-              <w:right w:val="single" w:sz="8" w:space="0" w:color="000000"/>
-            </w:tcBorders>
-          </w:tcPr>
-          <w:p>
-            <w:pPr>
-              <w:pStyle w:val="Normal"/>
-              <w:widowControl w:val="false"/>
-              <w:spacing w:lineRule="exact" w:line="185" w:before="29" w:after="0"/>
-              <w:ind w:left="30" w:hanging="0"/>
-              <w:jc w:val="left"/>
-              <w:rPr/>
-            </w:pPr>
-            <w:r>
-              <w:rPr>
-                <w:rFonts w:cs="Arial" w:ascii="Arial" w:hAnsi="Arial"/>
-                <w:color w:val="000000"/>
-                <w:sz w:val="16"/>
-                <w:szCs w:val="16"/>
-                <w:shd w:fill="auto" w:val="clear"/>
-              </w:rPr>
-              <w:t>1</w:t>
-            </w:r>
-          </w:p>
-        </w:tc>
-        <w:tc>
-          <w:tcPr>
-            <w:tcW w:w="1904" w:type="dxa"/>
-            <w:tcBorders>
-              <w:bottom w:val="single" w:sz="8" w:space="0" w:color="000000"/>
-              <w:right w:val="single" w:sz="8" w:space="0" w:color="000000"/>
-            </w:tcBorders>
-          </w:tcPr>
-          <w:p>
-            <w:pPr>
-              <w:pStyle w:val="Normal"/>
-              <w:widowControl w:val="false"/>
-              <w:spacing w:lineRule="exact" w:line="185" w:before="29" w:after="0"/>
-              <w:ind w:left="30" w:hanging="0"/>
-              <w:jc w:val="left"/>
-              <w:rPr/>
-            </w:pPr>
-            <w:r>
-              <w:rPr>
-                <w:rFonts w:cs="Arial" w:ascii="Arial" w:hAnsi="Arial"/>
-                <w:color w:val="000000"/>
-                <w:sz w:val="16"/>
-                <w:szCs w:val="16"/>
-                <w:shd w:fill="auto" w:val="clear"/>
-              </w:rPr>
-              <w:t>600</w:t>
-            </w:r>
-          </w:p>
-        </w:tc>
-      </w:tr>
-      <w:tr>
-        <w:trPr>
-          <w:trHeight w:val="232" w:hRule="exact"/>
-        </w:trPr>
-        <w:tc>
-          <w:tcPr>
-            <w:tcW w:w="360" w:type="dxa"/>
-            <w:tcBorders>
-              <w:left w:val="single" w:sz="8" w:space="0" w:color="000000"/>
-              <w:bottom w:val="single" w:sz="8" w:space="0" w:color="000000"/>
-              <w:right w:val="single" w:sz="8" w:space="0" w:color="000000"/>
-            </w:tcBorders>
-          </w:tcPr>
-          <w:p>
-            <w:pPr>
-              <w:pStyle w:val="Normal"/>
-              <w:widowControl w:val="false"/>
-              <w:spacing w:lineRule="exact" w:line="185" w:before="29" w:after="0"/>
-              <w:ind w:right="57" w:hanging="0"/>
-              <w:jc w:val="left"/>
-              <w:rPr/>
-            </w:pPr>
-            <w:r>
-              <w:rPr>
-                <w:rFonts w:cs="Arial" w:ascii="Arial" w:hAnsi="Arial"/>
-                <w:color w:val="000000"/>
-                <w:sz w:val="16"/>
-                <w:szCs w:val="16"/>
-                <w:shd w:fill="auto" w:val="clear"/>
-              </w:rPr>
-              <w:t>2</w:t>
-            </w:r>
-          </w:p>
-        </w:tc>
-        <w:tc>
-          <w:tcPr>
-            <w:tcW w:w="1890" w:type="dxa"/>
-            <w:gridSpan w:val="3"/>
-            <w:tcBorders>
-              <w:bottom w:val="single" w:sz="8" w:space="0" w:color="000000"/>
-              <w:right w:val="single" w:sz="8" w:space="0" w:color="000000"/>
-            </w:tcBorders>
-          </w:tcPr>
-          <w:p>
-            <w:pPr>
-              <w:pStyle w:val="Normal"/>
-              <w:widowControl w:val="false"/>
-              <w:spacing w:lineRule="exact" w:line="185" w:before="29" w:after="0"/>
-              <w:ind w:left="30" w:hanging="0"/>
-              <w:jc w:val="left"/>
-              <w:rPr>
-                <w:rFonts w:ascii="Arial" w:hAnsi="Arial" w:cs="Arial"/>
-                <w:color w:val="auto"/>
-                <w:sz w:val="16"/>
-                <w:szCs w:val="16"/>
-                <w:highlight w:val="none"/>
-                <w:shd w:fill="auto" w:val="clear"/>
-              </w:rPr>
-            </w:pPr>
-            <w:r>
-              <w:rPr>
-                <w:rFonts w:cs="Arial" w:ascii="Arial" w:hAnsi="Arial"/>
-                <w:color w:val="000000"/>
-                <w:sz w:val="16"/>
-                <w:szCs w:val="16"/>
-                <w:shd w:fill="auto" w:val="clear"/>
-              </w:rPr>
-              <w:t>13</w:t>
-            </w:r>
-          </w:p>
-        </w:tc>
-        <w:tc>
-          <w:tcPr>
-            <w:tcW w:w="5418" w:type="dxa"/>
-            <w:gridSpan w:val="9"/>
-            <w:tcBorders>
-              <w:bottom w:val="single" w:sz="8" w:space="0" w:color="000000"/>
-              <w:right w:val="single" w:sz="8" w:space="0" w:color="000000"/>
-            </w:tcBorders>
-          </w:tcPr>
-          <w:p>
-            <w:pPr>
-              <w:pStyle w:val="Normal"/>
-              <w:widowControl w:val="false"/>
-              <w:spacing w:lineRule="exact" w:line="185" w:before="29" w:after="0"/>
-              <w:ind w:left="30" w:hanging="0"/>
-              <w:jc w:val="left"/>
-              <w:rPr/>
-            </w:pPr>
-            <w:r>
-              <w:rPr>
-                <w:rFonts w:cs="Arial" w:ascii="Arial" w:hAnsi="Arial"/>
-                <w:color w:val="000000"/>
-                <w:sz w:val="16"/>
-                <w:szCs w:val="16"/>
-                <w:shd w:fill="auto" w:val="clear"/>
-              </w:rPr>
-              <w:t>Тормозные колодки (задние)</w:t>
-            </w:r>
-          </w:p>
-        </w:tc>
-        <w:tc>
-          <w:tcPr>
-            <w:tcW w:w="1443" w:type="dxa"/>
-            <w:gridSpan w:val="3"/>
-            <w:tcBorders>
-              <w:bottom w:val="single" w:sz="8" w:space="0" w:color="000000"/>
-              <w:right w:val="single" w:sz="8" w:space="0" w:color="000000"/>
-            </w:tcBorders>
-          </w:tcPr>
-          <w:p>
-            <w:pPr>
-              <w:pStyle w:val="Normal"/>
-              <w:widowControl w:val="false"/>
-              <w:spacing w:lineRule="exact" w:line="185" w:before="29" w:after="0"/>
-              <w:ind w:left="30" w:hanging="0"/>
-              <w:jc w:val="left"/>
-              <w:rPr/>
-            </w:pPr>
-            <w:r>
-              <w:rPr>
-                <w:rFonts w:cs="Arial" w:ascii="Arial" w:hAnsi="Arial"/>
-                <w:color w:val="000000"/>
-                <w:sz w:val="16"/>
-                <w:szCs w:val="16"/>
-                <w:shd w:fill="auto" w:val="clear"/>
-              </w:rPr>
-              <w:t>1</w:t>
-            </w:r>
-          </w:p>
-        </w:tc>
-        <w:tc>
-          <w:tcPr>
-            <w:tcW w:w="1904" w:type="dxa"/>
-            <w:tcBorders>
-              <w:bottom w:val="single" w:sz="8" w:space="0" w:color="000000"/>
-              <w:right w:val="single" w:sz="8" w:space="0" w:color="000000"/>
-            </w:tcBorders>
-          </w:tcPr>
-          <w:p>
-            <w:pPr>
-              <w:pStyle w:val="Normal"/>
-              <w:widowControl w:val="false"/>
-              <w:spacing w:lineRule="exact" w:line="185" w:before="29" w:after="0"/>
-              <w:ind w:left="30" w:hanging="0"/>
-              <w:jc w:val="left"/>
-              <w:rPr/>
-            </w:pPr>
-            <w:r>
-              <w:rPr>
-                <w:rFonts w:cs="Arial" w:ascii="Arial" w:hAnsi="Arial"/>
-                <w:color w:val="000000"/>
-                <w:sz w:val="16"/>
-                <w:szCs w:val="16"/>
-                <w:shd w:fill="auto" w:val="clear"/>
-              </w:rPr>
-              <w:t>2000</w:t>
-            </w:r>
-          </w:p>
-        </w:tc>
-      </w:tr>
-      <w:tr>
-        <w:trPr>
-          <w:trHeight w:val="232" w:hRule="exact"/>
-        </w:trPr>
-        <w:tc>
-          <w:tcPr>
-            <w:tcW w:w="360" w:type="dxa"/>
-            <w:tcBorders>
-              <w:left w:val="single" w:sz="8" w:space="0" w:color="000000"/>
-              <w:bottom w:val="single" w:sz="8" w:space="0" w:color="000000"/>
-              <w:right w:val="single" w:sz="8" w:space="0" w:color="000000"/>
-            </w:tcBorders>
-          </w:tcPr>
-          <w:p>
-            <w:pPr>
-              <w:pStyle w:val="Normal"/>
-              <w:widowControl w:val="false"/>
-              <w:spacing w:lineRule="exact" w:line="185" w:before="29" w:after="0"/>
-              <w:ind w:right="57" w:hanging="0"/>
-              <w:jc w:val="left"/>
-              <w:rPr/>
-            </w:pPr>
-            <w:r>
-              <w:rPr>
-                <w:rFonts w:cs="Arial" w:ascii="Arial" w:hAnsi="Arial"/>
-                <w:color w:val="000000"/>
-                <w:sz w:val="16"/>
-                <w:szCs w:val="16"/>
-                <w:shd w:fill="auto" w:val="clear"/>
-              </w:rPr>
-              <w:t>3</w:t>
-            </w:r>
-          </w:p>
-        </w:tc>
-        <w:tc>
-          <w:tcPr>
-            <w:tcW w:w="1890" w:type="dxa"/>
-            <w:gridSpan w:val="3"/>
-            <w:tcBorders>
-              <w:bottom w:val="single" w:sz="8" w:space="0" w:color="000000"/>
-              <w:right w:val="single" w:sz="8" w:space="0" w:color="000000"/>
-            </w:tcBorders>
-          </w:tcPr>
-          <w:p>
-            <w:pPr>
-              <w:pStyle w:val="Normal"/>
-              <w:widowControl w:val="false"/>
-              <w:spacing w:lineRule="exact" w:line="185" w:before="29" w:after="0"/>
-              <w:ind w:left="30" w:hanging="0"/>
-              <w:jc w:val="left"/>
-              <w:rPr>
-                <w:rFonts w:ascii="Arial" w:hAnsi="Arial" w:cs="Arial"/>
-                <w:color w:val="auto"/>
-                <w:sz w:val="16"/>
-                <w:szCs w:val="16"/>
-                <w:highlight w:val="none"/>
-                <w:shd w:fill="auto" w:val="clear"/>
-              </w:rPr>
-            </w:pPr>
-            <w:r>
-              <w:rPr>
-                <w:rFonts w:cs="Arial" w:ascii="Arial" w:hAnsi="Arial"/>
-                <w:color w:val="000000"/>
-                <w:sz w:val="16"/>
-                <w:szCs w:val="16"/>
-                <w:shd w:fill="auto" w:val="clear"/>
-              </w:rPr>
-              <w:t>1</w:t>
-            </w:r>
-          </w:p>
-        </w:tc>
-        <w:tc>
-          <w:tcPr>
-            <w:tcW w:w="5418" w:type="dxa"/>
-            <w:gridSpan w:val="9"/>
-            <w:tcBorders>
-              <w:bottom w:val="single" w:sz="8" w:space="0" w:color="000000"/>
-              <w:right w:val="single" w:sz="8" w:space="0" w:color="000000"/>
-            </w:tcBorders>
-          </w:tcPr>
-          <w:p>
-            <w:pPr>
-              <w:pStyle w:val="Normal"/>
-              <w:widowControl w:val="false"/>
-              <w:spacing w:lineRule="exact" w:line="185" w:before="29" w:after="0"/>
-              <w:ind w:left="30" w:hanging="0"/>
-              <w:jc w:val="left"/>
-              <w:rPr/>
-            </w:pPr>
-            <w:r>
-              <w:rPr>
-                <w:rFonts w:cs="Arial" w:ascii="Arial" w:hAnsi="Arial"/>
-                <w:color w:val="000000"/>
-                <w:sz w:val="16"/>
-                <w:szCs w:val="16"/>
-                <w:shd w:fill="auto" w:val="clear"/>
-              </w:rPr>
-              <w:t>Моторное масло</w:t>
-            </w:r>
-          </w:p>
-        </w:tc>
-        <w:tc>
-          <w:tcPr>
-            <w:tcW w:w="1443" w:type="dxa"/>
-            <w:gridSpan w:val="3"/>
-            <w:tcBorders>
-              <w:bottom w:val="single" w:sz="8" w:space="0" w:color="000000"/>
-              <w:right w:val="single" w:sz="8" w:space="0" w:color="000000"/>
-            </w:tcBorders>
-          </w:tcPr>
-          <w:p>
-            <w:pPr>
-              <w:pStyle w:val="Normal"/>
-              <w:widowControl w:val="false"/>
-              <w:spacing w:lineRule="exact" w:line="185" w:before="29" w:after="0"/>
-              <w:ind w:left="30" w:hanging="0"/>
-              <w:jc w:val="left"/>
-              <w:rPr/>
-            </w:pPr>
-            <w:r>
-              <w:rPr>
-                <w:rFonts w:cs="Arial" w:ascii="Arial" w:hAnsi="Arial"/>
-                <w:color w:val="000000"/>
-                <w:sz w:val="16"/>
-                <w:szCs w:val="16"/>
-                <w:shd w:fill="auto" w:val="clear"/>
-              </w:rPr>
-              <w:t>1</w:t>
-            </w:r>
-          </w:p>
-        </w:tc>
-        <w:tc>
-          <w:tcPr>
-            <w:tcW w:w="1904" w:type="dxa"/>
-            <w:tcBorders>
-              <w:bottom w:val="single" w:sz="8" w:space="0" w:color="000000"/>
-              <w:right w:val="single" w:sz="8" w:space="0" w:color="000000"/>
-            </w:tcBorders>
-          </w:tcPr>
-          <w:p>
-            <w:pPr>
-              <w:pStyle w:val="Normal"/>
-              <w:widowControl w:val="false"/>
-              <w:spacing w:lineRule="exact" w:line="185" w:before="29" w:after="0"/>
-              <w:ind w:left="30" w:hanging="0"/>
-              <w:jc w:val="left"/>
-              <w:rPr/>
-            </w:pPr>
-            <w:r>
-              <w:rPr>
-                <w:rFonts w:cs="Arial" w:ascii="Arial" w:hAnsi="Arial"/>
-                <w:color w:val="000000"/>
-                <w:sz w:val="16"/>
-                <w:szCs w:val="16"/>
-                <w:shd w:fill="auto" w:val="clear"/>
-              </w:rPr>
-              <w:t>3000.5</w:t>
-            </w:r>
-          </w:p>
-        </w:tc>
-      </w:tr>
-      <w:tr>
-        <w:trPr>
-          <w:trHeight w:val="290" w:hRule="exact"/>
-        </w:trPr>
-        <w:tc>
-          <w:tcPr>
-            <w:tcW w:w="9111" w:type="dxa"/>
-            <w:gridSpan w:val="16"/>
-            <w:tcBorders>
-              <w:left w:val="single" w:sz="8" w:space="0" w:color="000000"/>
-              <w:bottom w:val="single" w:sz="8" w:space="0" w:color="000000"/>
-              <w:right w:val="single" w:sz="8" w:space="0" w:color="000000"/>
-            </w:tcBorders>
-          </w:tcPr>
-          <w:p>
-            <w:pPr>
-              <w:pStyle w:val="Normal"/>
-              <w:widowControl w:val="false"/>
-              <w:spacing w:lineRule="exact" w:line="199" w:before="29" w:after="0"/>
-              <w:ind w:left="30" w:hanging="0"/>
-              <w:jc w:val="left"/>
-              <w:rPr/>
-            </w:pPr>
-            <w:r>
-              <w:rPr>
-                <w:rFonts w:cs="Arial" w:ascii="Arial" w:hAnsi="Arial"/>
-                <w:b/>
-                <w:bCs/>
-                <w:color w:val="000000"/>
-                <w:sz w:val="18"/>
-                <w:szCs w:val="18"/>
-                <w:shd w:fill="auto" w:val="clear"/>
-              </w:rPr>
-              <w:t>Итого:</w:t>
-            </w:r>
-          </w:p>
-        </w:tc>
-        <w:tc>
-          <w:tcPr>
-            <w:tcW w:w="1904" w:type="dxa"/>
-            <w:tcBorders>
-              <w:bottom w:val="single" w:sz="8" w:space="0" w:color="000000"/>
-              <w:right w:val="single" w:sz="8" w:space="0" w:color="000000"/>
-            </w:tcBorders>
-          </w:tcPr>
-          <w:p>
-            <w:pPr>
-              <w:pStyle w:val="Normal"/>
-              <w:widowControl w:val="false"/>
-              <w:spacing w:lineRule="exact" w:line="185" w:before="29" w:after="0"/>
-              <w:ind w:left="30" w:hanging="0"/>
-              <w:jc w:val="left"/>
-              <w:rPr/>
-            </w:pPr>
-            <w:r>
-              <w:rPr>
-                <w:rFonts w:cs="Arial" w:ascii="Arial" w:hAnsi="Arial"/>
-                <w:color w:val="000000"/>
-                <w:sz w:val="16"/>
-                <w:szCs w:val="16"/>
-                <w:shd w:fill="auto" w:val="clear"/>
-              </w:rPr>
-              <w:t>5600.5</w:t>
-            </w:r>
-          </w:p>
-        </w:tc>
-      </w:tr>
-      <w:tr>
-        <w:trPr>
-          <w:trHeight w:val="174" w:hRule="exact"/>
-        </w:trPr>
-        <w:tc>
-          <w:tcPr>
-            <w:tcW w:w="11015" w:type="dxa"/>
-            <w:gridSpan w:val="17"/>
-            <w:tcBorders/>
-          </w:tcPr>
-          <w:p>
-            <w:pPr>
-              <w:pStyle w:val="Normal"/>
-              <w:widowControl w:val="false"/>
-              <w:spacing w:lineRule="exact" w:line="185" w:before="29" w:after="0"/>
-              <w:ind w:left="30" w:hanging="0"/>
-              <w:rPr>
-                <w:rFonts w:ascii="Tahoma" w:hAnsi="Tahoma" w:cs="Tahoma"/>
-                <w:color w:val="auto"/>
-                <w:sz w:val="11"/>
-                <w:szCs w:val="11"/>
-                <w:highlight w:val="none"/>
-                <w:shd w:fill="auto" w:val="clear"/>
-              </w:rPr>
-            </w:pPr>
-            <w:r>
-              <w:rPr>
-                <w:rFonts w:cs="Tahoma" w:ascii="Tahoma" w:hAnsi="Tahoma"/>
-                <w:color w:val="000000"/>
-                <w:sz w:val="11"/>
-                <w:szCs w:val="11"/>
-                <w:shd w:fill="auto" w:val="clear"/>
-              </w:rPr>
-            </w:r>
-          </w:p>
-        </w:tc>
-      </w:tr>
-      <w:tr>
-        <w:trPr>
-          <w:trHeight w:val="290" w:hRule="exact"/>
-        </w:trPr>
-        <w:tc>
-          <w:tcPr>
             <w:tcW w:w="7668" w:type="dxa"/>
             <w:gridSpan w:val="13"/>
             <w:tcBorders>
@@ -3150,7 +2667,7 @@
                 <w:szCs w:val="18"/>
                 <w:shd w:fill="auto" w:val="clear"/>
               </w:rPr>
-              <w:t>27600.5</w:t>
+              <w:t>9000</w:t>
             </w:r>
           </w:p>
         </w:tc>

</xml_diff>